<commit_message>
Lab all exp 9 added
</commit_message>
<xml_diff>
--- a/MONGODB Experiment 8.docx
+++ b/MONGODB Experiment 8.docx
@@ -1,6 +1,6 @@
 
 <file path=word/document.xml><?xml version="1.0" encoding="utf-8"?>
-<w:document xmlns:wpc="http://schemas.microsoft.com/office/word/2010/wordprocessingCanvas" xmlns:cx="http://schemas.microsoft.com/office/drawing/2014/chartex" xmlns:cx1="http://schemas.microsoft.com/office/drawing/2015/9/8/chartex" xmlns:cx2="http://schemas.microsoft.com/office/drawing/2015/10/21/chartex" xmlns:cx3="http://schemas.microsoft.com/office/drawing/2016/5/9/chartex" xmlns:cx4="http://schemas.microsoft.com/office/drawing/2016/5/10/chartex" xmlns:cx5="http://schemas.microsoft.com/office/drawing/2016/5/11/chartex" xmlns:cx6="http://schemas.microsoft.com/office/drawing/2016/5/12/chartex" xmlns:cx7="http://schemas.microsoft.com/office/drawing/2016/5/13/chartex" xmlns:cx8="http://schemas.microsoft.com/office/drawing/2016/5/14/chartex" xmlns:mc="http://schemas.openxmlformats.org/markup-compatibility/2006" xmlns:aink="http://schemas.microsoft.com/office/drawing/2016/ink" xmlns:am3d="http://schemas.microsoft.com/office/drawing/2017/model3d" xmlns:o="urn:schemas-microsoft-com:office:office" xmlns:oel="http://schemas.microsoft.com/office/2019/extlst" xmlns:r="http://schemas.openxmlformats.org/officeDocument/2006/relationships" xmlns:m="http://schemas.openxmlformats.org/officeDocument/2006/math" xmlns:v="urn:schemas-microsoft-com:vml" xmlns:wp14="http://schemas.microsoft.com/office/word/2010/wordprocessingDrawing" xmlns:wp="http://schemas.openxmlformats.org/drawingml/2006/wordprocessingDrawing" xmlns:w10="urn:schemas-microsoft-com:office:word" xmlns:w="http://schemas.openxmlformats.org/wordprocessingml/2006/main" xmlns:w14="http://schemas.microsoft.com/office/word/2010/wordml" xmlns:w15="http://schemas.microsoft.com/office/word/2012/wordml" xmlns:w16cex="http://schemas.microsoft.com/office/word/2018/wordml/cex" xmlns:w16cid="http://schemas.microsoft.com/office/word/2016/wordml/cid" xmlns:w16="http://schemas.microsoft.com/office/word/2018/wordml" xmlns:w16du="http://schemas.microsoft.com/office/word/2023/wordml/word16du" xmlns:w16sdtdh="http://schemas.microsoft.com/office/word/2020/wordml/sdtdatahash" xmlns:w16sdtfl="http://schemas.microsoft.com/office/word/2024/wordml/sdtformatlock" xmlns:w16se="http://schemas.microsoft.com/office/word/2015/wordml/symex" xmlns:wpg="http://schemas.microsoft.com/office/word/2010/wordprocessingGroup" xmlns:wpi="http://schemas.microsoft.com/office/word/2010/wordprocessingInk" xmlns:wne="http://schemas.microsoft.com/office/word/2006/wordml" xmlns:wps="http://schemas.microsoft.com/office/word/2010/wordprocessingShape" mc:Ignorable="w14 w15 w16se w16cid w16 w16cex w16sdtdh w16sdtfl w16du wp14">
+<w:document xmlns:wpc="http://schemas.microsoft.com/office/word/2010/wordprocessingCanvas" xmlns:cx="http://schemas.microsoft.com/office/drawing/2014/chartex" xmlns:cx1="http://schemas.microsoft.com/office/drawing/2015/9/8/chartex" xmlns:cx2="http://schemas.microsoft.com/office/drawing/2015/10/21/chartex" xmlns:cx3="http://schemas.microsoft.com/office/drawing/2016/5/9/chartex" xmlns:cx4="http://schemas.microsoft.com/office/drawing/2016/5/10/chartex" xmlns:cx5="http://schemas.microsoft.com/office/drawing/2016/5/11/chartex" xmlns:cx6="http://schemas.microsoft.com/office/drawing/2016/5/12/chartex" xmlns:cx7="http://schemas.microsoft.com/office/drawing/2016/5/13/chartex" xmlns:cx8="http://schemas.microsoft.com/office/drawing/2016/5/14/chartex" xmlns:mc="http://schemas.openxmlformats.org/markup-compatibility/2006" xmlns:aink="http://schemas.microsoft.com/office/drawing/2016/ink" xmlns:am3d="http://schemas.microsoft.com/office/drawing/2017/model3d" xmlns:o="urn:schemas-microsoft-com:office:office" xmlns:oel="http://schemas.microsoft.com/office/2019/extlst" xmlns:r="http://schemas.openxmlformats.org/officeDocument/2006/relationships" xmlns:m="http://schemas.openxmlformats.org/officeDocument/2006/math" xmlns:v="urn:schemas-microsoft-com:vml" xmlns:wp14="http://schemas.microsoft.com/office/word/2010/wordprocessingDrawing" xmlns:wp="http://schemas.openxmlformats.org/drawingml/2006/wordprocessingDrawing" xmlns:w10="urn:schemas-microsoft-com:office:word" xmlns:w="http://schemas.openxmlformats.org/wordprocessingml/2006/main" xmlns:w14="http://schemas.microsoft.com/office/word/2010/wordml" xmlns:w15="http://schemas.microsoft.com/office/word/2012/wordml" xmlns:w16cex="http://schemas.microsoft.com/office/word/2018/wordml/cex" xmlns:w16cid="http://schemas.microsoft.com/office/word/2016/wordml/cid" xmlns:w16="http://schemas.microsoft.com/office/word/2018/wordml" xmlns:w16du="http://schemas.microsoft.com/office/word/2023/wordml/word16du" xmlns:w16sdtdh="http://schemas.microsoft.com/office/word/2020/wordml/sdtdatahash" xmlns:w16se="http://schemas.microsoft.com/office/word/2015/wordml/symex" xmlns:wpg="http://schemas.microsoft.com/office/word/2010/wordprocessingGroup" xmlns:wpi="http://schemas.microsoft.com/office/word/2010/wordprocessingInk" xmlns:wne="http://schemas.microsoft.com/office/word/2006/wordml" xmlns:wps="http://schemas.microsoft.com/office/word/2010/wordprocessingShape" mc:Ignorable="w14 w15 w16se w16cid w16 w16cex w16sdtdh w16du wp14">
   <w:body>
     <w:p>
       <w:pPr>
@@ -60,22 +60,17 @@
           <w:sz w:val="24"/>
           <w:szCs w:val="24"/>
         </w:rPr>
-        <w:t>Demonstrate creation of different types of indexes on collection (unique, sparse, compound and</w:t>
-      </w:r>
-      <w:r>
-        <w:rPr>
-          <w:sz w:val="24"/>
-          <w:szCs w:val="24"/>
-        </w:rPr>
-        <w:t xml:space="preserve"> </w:t>
-      </w:r>
-      <w:r>
-        <w:rPr>
-          <w:sz w:val="24"/>
-          <w:szCs w:val="24"/>
-        </w:rPr>
-        <w:t>multikey indexes)</w:t>
-      </w:r>
+        <w:t>Demonstrate creation of different types of indexes on collection (unique, sparse, compound and multikey indexes)</w:t>
+      </w:r>
+    </w:p>
+    <w:p>
+      <w:pPr>
+        <w:pStyle w:val="ListParagraph"/>
+        <w:rPr>
+          <w:sz w:val="24"/>
+          <w:szCs w:val="24"/>
+        </w:rPr>
+      </w:pPr>
     </w:p>
     <w:p>
       <w:pPr>
@@ -100,15 +95,7 @@
           <w:sz w:val="24"/>
           <w:szCs w:val="24"/>
         </w:rPr>
-        <w:t>.</w:t>
-      </w:r>
-      <w:proofErr w:type="gramStart"/>
-      <w:r>
-        <w:rPr>
-          <w:sz w:val="24"/>
-          <w:szCs w:val="24"/>
-        </w:rPr>
-        <w:t>insertMany</w:t>
+        <w:t>.insertMany</w:t>
       </w:r>
       <w:proofErr w:type="spellEnd"/>
       <w:r>
@@ -116,15 +103,7 @@
           <w:sz w:val="24"/>
           <w:szCs w:val="24"/>
         </w:rPr>
-        <w:t>(</w:t>
-      </w:r>
-      <w:proofErr w:type="gramEnd"/>
-      <w:r>
-        <w:rPr>
-          <w:sz w:val="24"/>
-          <w:szCs w:val="24"/>
-        </w:rPr>
-        <w:t>[</w:t>
+        <w:t>([</w:t>
       </w:r>
     </w:p>
     <w:p>
@@ -686,6 +665,33 @@
         </w:rPr>
         <w:t>])</w:t>
       </w:r>
+    </w:p>
+    <w:p>
+      <w:pPr>
+        <w:pStyle w:val="ListParagraph"/>
+        <w:rPr>
+          <w:sz w:val="24"/>
+          <w:szCs w:val="24"/>
+        </w:rPr>
+      </w:pPr>
+    </w:p>
+    <w:p>
+      <w:pPr>
+        <w:pStyle w:val="ListParagraph"/>
+        <w:rPr>
+          <w:sz w:val="24"/>
+          <w:szCs w:val="24"/>
+        </w:rPr>
+      </w:pPr>
+    </w:p>
+    <w:p>
+      <w:pPr>
+        <w:pStyle w:val="ListParagraph"/>
+        <w:rPr>
+          <w:sz w:val="24"/>
+          <w:szCs w:val="24"/>
+        </w:rPr>
+      </w:pPr>
     </w:p>
     <w:p>
       <w:pPr>
@@ -704,7 +710,37 @@
           <w:sz w:val="24"/>
           <w:szCs w:val="24"/>
         </w:rPr>
+        <w:lastRenderedPageBreak/>
         <w:t>Unique Index</w:t>
+      </w:r>
+      <w:r>
+        <w:rPr>
+          <w:b/>
+          <w:bCs/>
+          <w:sz w:val="24"/>
+          <w:szCs w:val="24"/>
+        </w:rPr>
+        <w:t xml:space="preserve"> </w:t>
+      </w:r>
+      <w:proofErr w:type="gramStart"/>
+      <w:r>
+        <w:rPr>
+          <w:b/>
+          <w:bCs/>
+          <w:sz w:val="24"/>
+          <w:szCs w:val="24"/>
+        </w:rPr>
+        <w:t>( search</w:t>
+      </w:r>
+      <w:proofErr w:type="gramEnd"/>
+      <w:r>
+        <w:rPr>
+          <w:b/>
+          <w:bCs/>
+          <w:sz w:val="24"/>
+          <w:szCs w:val="24"/>
+        </w:rPr>
+        <w:t xml:space="preserve"> )</w:t>
       </w:r>
     </w:p>
     <w:p>
@@ -730,15 +766,7 @@
           <w:sz w:val="24"/>
           <w:szCs w:val="24"/>
         </w:rPr>
-        <w:t>.</w:t>
-      </w:r>
-      <w:proofErr w:type="gramStart"/>
-      <w:r>
-        <w:rPr>
-          <w:sz w:val="24"/>
-          <w:szCs w:val="24"/>
-        </w:rPr>
-        <w:t>createIndex</w:t>
+        <w:t>.createIndex</w:t>
       </w:r>
       <w:proofErr w:type="spellEnd"/>
       <w:r>
@@ -746,63 +774,7 @@
           <w:sz w:val="24"/>
           <w:szCs w:val="24"/>
         </w:rPr>
-        <w:t>({ email</w:t>
-      </w:r>
-      <w:proofErr w:type="gramEnd"/>
-      <w:r>
-        <w:rPr>
-          <w:sz w:val="24"/>
-          <w:szCs w:val="24"/>
-        </w:rPr>
-        <w:t xml:space="preserve">: </w:t>
-      </w:r>
-      <w:proofErr w:type="gramStart"/>
-      <w:r>
-        <w:rPr>
-          <w:sz w:val="24"/>
-          <w:szCs w:val="24"/>
-        </w:rPr>
-        <w:t>1 }</w:t>
-      </w:r>
-      <w:proofErr w:type="gramEnd"/>
-      <w:r>
-        <w:rPr>
-          <w:sz w:val="24"/>
-          <w:szCs w:val="24"/>
-        </w:rPr>
-        <w:t xml:space="preserve">, </w:t>
-      </w:r>
-      <w:proofErr w:type="gramStart"/>
-      <w:r>
-        <w:rPr>
-          <w:sz w:val="24"/>
-          <w:szCs w:val="24"/>
-        </w:rPr>
-        <w:t>{ unique</w:t>
-      </w:r>
-      <w:proofErr w:type="gramEnd"/>
-      <w:r>
-        <w:rPr>
-          <w:sz w:val="24"/>
-          <w:szCs w:val="24"/>
-        </w:rPr>
-        <w:t xml:space="preserve">: </w:t>
-      </w:r>
-      <w:proofErr w:type="gramStart"/>
-      <w:r>
-        <w:rPr>
-          <w:sz w:val="24"/>
-          <w:szCs w:val="24"/>
-        </w:rPr>
-        <w:t>true }</w:t>
-      </w:r>
-      <w:proofErr w:type="gramEnd"/>
-      <w:r>
-        <w:rPr>
-          <w:sz w:val="24"/>
-          <w:szCs w:val="24"/>
-        </w:rPr>
-        <w:t>)</w:t>
+        <w:t>({ email: 1 }, { unique: true })</w:t>
       </w:r>
     </w:p>
     <w:p>
@@ -849,7 +821,6 @@
           <w:sz w:val="24"/>
           <w:szCs w:val="24"/>
         </w:rPr>
-        <w:lastRenderedPageBreak/>
         <w:t>db.users</w:t>
       </w:r>
       <w:proofErr w:type="gramEnd"/>
@@ -858,15 +829,7 @@
           <w:sz w:val="24"/>
           <w:szCs w:val="24"/>
         </w:rPr>
-        <w:t>.</w:t>
-      </w:r>
-      <w:proofErr w:type="gramStart"/>
-      <w:r>
-        <w:rPr>
-          <w:sz w:val="24"/>
-          <w:szCs w:val="24"/>
-        </w:rPr>
-        <w:t>createIndex</w:t>
+        <w:t>.createIndex</w:t>
       </w:r>
       <w:proofErr w:type="spellEnd"/>
       <w:r>
@@ -874,63 +837,7 @@
           <w:sz w:val="24"/>
           <w:szCs w:val="24"/>
         </w:rPr>
-        <w:t>({ age</w:t>
-      </w:r>
-      <w:proofErr w:type="gramEnd"/>
-      <w:r>
-        <w:rPr>
-          <w:sz w:val="24"/>
-          <w:szCs w:val="24"/>
-        </w:rPr>
-        <w:t xml:space="preserve">: </w:t>
-      </w:r>
-      <w:proofErr w:type="gramStart"/>
-      <w:r>
-        <w:rPr>
-          <w:sz w:val="24"/>
-          <w:szCs w:val="24"/>
-        </w:rPr>
-        <w:t>1 }</w:t>
-      </w:r>
-      <w:proofErr w:type="gramEnd"/>
-      <w:r>
-        <w:rPr>
-          <w:sz w:val="24"/>
-          <w:szCs w:val="24"/>
-        </w:rPr>
-        <w:t xml:space="preserve">, </w:t>
-      </w:r>
-      <w:proofErr w:type="gramStart"/>
-      <w:r>
-        <w:rPr>
-          <w:sz w:val="24"/>
-          <w:szCs w:val="24"/>
-        </w:rPr>
-        <w:t>{ sparse</w:t>
-      </w:r>
-      <w:proofErr w:type="gramEnd"/>
-      <w:r>
-        <w:rPr>
-          <w:sz w:val="24"/>
-          <w:szCs w:val="24"/>
-        </w:rPr>
-        <w:t xml:space="preserve">: </w:t>
-      </w:r>
-      <w:proofErr w:type="gramStart"/>
-      <w:r>
-        <w:rPr>
-          <w:sz w:val="24"/>
-          <w:szCs w:val="24"/>
-        </w:rPr>
-        <w:t>true }</w:t>
-      </w:r>
-      <w:proofErr w:type="gramEnd"/>
-      <w:r>
-        <w:rPr>
-          <w:sz w:val="24"/>
-          <w:szCs w:val="24"/>
-        </w:rPr>
-        <w:t>)</w:t>
+        <w:t>({ age: 1 }, { sparse: true })</w:t>
       </w:r>
     </w:p>
     <w:p>
@@ -985,15 +892,7 @@
           <w:sz w:val="24"/>
           <w:szCs w:val="24"/>
         </w:rPr>
-        <w:t>.</w:t>
-      </w:r>
-      <w:proofErr w:type="gramStart"/>
-      <w:r>
-        <w:rPr>
-          <w:sz w:val="24"/>
-          <w:szCs w:val="24"/>
-        </w:rPr>
-        <w:t>createIndex</w:t>
+        <w:t>.createIndex</w:t>
       </w:r>
       <w:proofErr w:type="spellEnd"/>
       <w:r>
@@ -1001,31 +900,7 @@
           <w:sz w:val="24"/>
           <w:szCs w:val="24"/>
         </w:rPr>
-        <w:t>({ name</w:t>
-      </w:r>
-      <w:proofErr w:type="gramEnd"/>
-      <w:r>
-        <w:rPr>
-          <w:sz w:val="24"/>
-          <w:szCs w:val="24"/>
-        </w:rPr>
-        <w:t>: 1, age: -</w:t>
-      </w:r>
-      <w:proofErr w:type="gramStart"/>
-      <w:r>
-        <w:rPr>
-          <w:sz w:val="24"/>
-          <w:szCs w:val="24"/>
-        </w:rPr>
-        <w:t>1 }</w:t>
-      </w:r>
-      <w:proofErr w:type="gramEnd"/>
-      <w:r>
-        <w:rPr>
-          <w:sz w:val="24"/>
-          <w:szCs w:val="24"/>
-        </w:rPr>
-        <w:t>)</w:t>
+        <w:t>({ name: 1, age: -1 })</w:t>
       </w:r>
     </w:p>
     <w:p>
@@ -1080,15 +955,7 @@
           <w:sz w:val="24"/>
           <w:szCs w:val="24"/>
         </w:rPr>
-        <w:t>.</w:t>
-      </w:r>
-      <w:proofErr w:type="gramStart"/>
-      <w:r>
-        <w:rPr>
-          <w:sz w:val="24"/>
-          <w:szCs w:val="24"/>
-        </w:rPr>
-        <w:t>createIndex</w:t>
+        <w:t>.createIndex</w:t>
       </w:r>
       <w:proofErr w:type="spellEnd"/>
       <w:r>
@@ -1096,32 +963,17 @@
           <w:sz w:val="24"/>
           <w:szCs w:val="24"/>
         </w:rPr>
-        <w:t>({ hobbies</w:t>
-      </w:r>
-      <w:proofErr w:type="gramEnd"/>
-      <w:r>
-        <w:rPr>
-          <w:sz w:val="24"/>
-          <w:szCs w:val="24"/>
-        </w:rPr>
-        <w:t xml:space="preserve">: </w:t>
-      </w:r>
-      <w:proofErr w:type="gramStart"/>
-      <w:r>
-        <w:rPr>
-          <w:sz w:val="24"/>
-          <w:szCs w:val="24"/>
-        </w:rPr>
-        <w:t>1 }</w:t>
-      </w:r>
-      <w:proofErr w:type="gramEnd"/>
-      <w:r>
-        <w:rPr>
-          <w:sz w:val="24"/>
-          <w:szCs w:val="24"/>
-        </w:rPr>
-        <w:t>)</w:t>
-      </w:r>
+        <w:t>({ hobbies: 1 })</w:t>
+      </w:r>
+    </w:p>
+    <w:p>
+      <w:pPr>
+        <w:pStyle w:val="ListParagraph"/>
+        <w:rPr>
+          <w:sz w:val="24"/>
+          <w:szCs w:val="24"/>
+        </w:rPr>
+      </w:pPr>
     </w:p>
     <w:p>
       <w:pPr>
@@ -1193,15 +1045,7 @@
           <w:sz w:val="24"/>
           <w:szCs w:val="24"/>
         </w:rPr>
-        <w:t>.</w:t>
-      </w:r>
-      <w:proofErr w:type="gramStart"/>
-      <w:r>
-        <w:rPr>
-          <w:sz w:val="24"/>
-          <w:szCs w:val="24"/>
-        </w:rPr>
-        <w:t>find</w:t>
+        <w:t>.find</w:t>
       </w:r>
       <w:proofErr w:type="spellEnd"/>
       <w:r>
@@ -1209,15 +1053,7 @@
           <w:sz w:val="24"/>
           <w:szCs w:val="24"/>
         </w:rPr>
-        <w:t>({ email</w:t>
-      </w:r>
-      <w:proofErr w:type="gramEnd"/>
-      <w:r>
-        <w:rPr>
-          <w:sz w:val="24"/>
-          <w:szCs w:val="24"/>
-        </w:rPr>
-        <w:t>: "</w:t>
+        <w:t>({ email: "</w:t>
       </w:r>
       <w:r>
         <w:rPr>
@@ -1226,21 +1062,12 @@
         </w:rPr>
         <w:t>anil@hotmail.com</w:t>
       </w:r>
-      <w:proofErr w:type="gramStart"/>
-      <w:r>
-        <w:rPr>
-          <w:sz w:val="24"/>
-          <w:szCs w:val="24"/>
-        </w:rPr>
-        <w:t>" }).explain</w:t>
-      </w:r>
-      <w:proofErr w:type="gramEnd"/>
-      <w:r>
-        <w:rPr>
-          <w:sz w:val="24"/>
-          <w:szCs w:val="24"/>
-        </w:rPr>
-        <w:t>("</w:t>
+      <w:r>
+        <w:rPr>
+          <w:sz w:val="24"/>
+          <w:szCs w:val="24"/>
+        </w:rPr>
+        <w:t>" }).explain("</w:t>
       </w:r>
       <w:proofErr w:type="spellStart"/>
       <w:r>
@@ -1291,15 +1118,7 @@
           <w:sz w:val="24"/>
           <w:szCs w:val="24"/>
         </w:rPr>
-        <w:t>.</w:t>
-      </w:r>
-      <w:proofErr w:type="gramStart"/>
-      <w:r>
-        <w:rPr>
-          <w:sz w:val="24"/>
-          <w:szCs w:val="24"/>
-        </w:rPr>
-        <w:t>createIndex</w:t>
+        <w:t>.createIndex</w:t>
       </w:r>
       <w:proofErr w:type="spellEnd"/>
       <w:r>
@@ -1307,31 +1126,7 @@
           <w:sz w:val="24"/>
           <w:szCs w:val="24"/>
         </w:rPr>
-        <w:t>({ email</w:t>
-      </w:r>
-      <w:proofErr w:type="gramEnd"/>
-      <w:r>
-        <w:rPr>
-          <w:sz w:val="24"/>
-          <w:szCs w:val="24"/>
-        </w:rPr>
-        <w:t xml:space="preserve">: </w:t>
-      </w:r>
-      <w:proofErr w:type="gramStart"/>
-      <w:r>
-        <w:rPr>
-          <w:sz w:val="24"/>
-          <w:szCs w:val="24"/>
-        </w:rPr>
-        <w:t>1 }</w:t>
-      </w:r>
-      <w:proofErr w:type="gramEnd"/>
-      <w:r>
-        <w:rPr>
-          <w:sz w:val="24"/>
-          <w:szCs w:val="24"/>
-        </w:rPr>
-        <w:t>)  // already done as unique</w:t>
+        <w:t>({ email: 1 })  // already done as unique</w:t>
       </w:r>
     </w:p>
     <w:p>
@@ -1357,15 +1152,7 @@
           <w:sz w:val="24"/>
           <w:szCs w:val="24"/>
         </w:rPr>
-        <w:t>.</w:t>
-      </w:r>
-      <w:proofErr w:type="gramStart"/>
-      <w:r>
-        <w:rPr>
-          <w:sz w:val="24"/>
-          <w:szCs w:val="24"/>
-        </w:rPr>
-        <w:t>find</w:t>
+        <w:t>.find</w:t>
       </w:r>
       <w:proofErr w:type="spellEnd"/>
       <w:r>
@@ -1373,15 +1160,7 @@
           <w:sz w:val="24"/>
           <w:szCs w:val="24"/>
         </w:rPr>
-        <w:t>({ email</w:t>
-      </w:r>
-      <w:proofErr w:type="gramEnd"/>
-      <w:r>
-        <w:rPr>
-          <w:sz w:val="24"/>
-          <w:szCs w:val="24"/>
-        </w:rPr>
-        <w:t>: "</w:t>
+        <w:t>({ email: "</w:t>
       </w:r>
       <w:r>
         <w:rPr>
@@ -1390,21 +1169,12 @@
         </w:rPr>
         <w:t>anil@hotmail.com</w:t>
       </w:r>
-      <w:proofErr w:type="gramStart"/>
-      <w:r>
-        <w:rPr>
-          <w:sz w:val="24"/>
-          <w:szCs w:val="24"/>
-        </w:rPr>
-        <w:t>" }).explain</w:t>
-      </w:r>
-      <w:proofErr w:type="gramEnd"/>
-      <w:r>
-        <w:rPr>
-          <w:sz w:val="24"/>
-          <w:szCs w:val="24"/>
-        </w:rPr>
-        <w:t>("</w:t>
+      <w:r>
+        <w:rPr>
+          <w:sz w:val="24"/>
+          <w:szCs w:val="24"/>
+        </w:rPr>
+        <w:t>" }).explain("</w:t>
       </w:r>
       <w:proofErr w:type="spellStart"/>
       <w:r>
@@ -1442,7 +1212,7 @@
 </file>
 
 <file path=word/numbering.xml><?xml version="1.0" encoding="utf-8"?>
-<w:numbering xmlns:wpc="http://schemas.microsoft.com/office/word/2010/wordprocessingCanvas" xmlns:cx="http://schemas.microsoft.com/office/drawing/2014/chartex" xmlns:cx1="http://schemas.microsoft.com/office/drawing/2015/9/8/chartex" xmlns:cx2="http://schemas.microsoft.com/office/drawing/2015/10/21/chartex" xmlns:cx3="http://schemas.microsoft.com/office/drawing/2016/5/9/chartex" xmlns:cx4="http://schemas.microsoft.com/office/drawing/2016/5/10/chartex" xmlns:cx5="http://schemas.microsoft.com/office/drawing/2016/5/11/chartex" xmlns:cx6="http://schemas.microsoft.com/office/drawing/2016/5/12/chartex" xmlns:cx7="http://schemas.microsoft.com/office/drawing/2016/5/13/chartex" xmlns:cx8="http://schemas.microsoft.com/office/drawing/2016/5/14/chartex" xmlns:mc="http://schemas.openxmlformats.org/markup-compatibility/2006" xmlns:aink="http://schemas.microsoft.com/office/drawing/2016/ink" xmlns:am3d="http://schemas.microsoft.com/office/drawing/2017/model3d" xmlns:o="urn:schemas-microsoft-com:office:office" xmlns:oel="http://schemas.microsoft.com/office/2019/extlst" xmlns:r="http://schemas.openxmlformats.org/officeDocument/2006/relationships" xmlns:m="http://schemas.openxmlformats.org/officeDocument/2006/math" xmlns:v="urn:schemas-microsoft-com:vml" xmlns:wp14="http://schemas.microsoft.com/office/word/2010/wordprocessingDrawing" xmlns:wp="http://schemas.openxmlformats.org/drawingml/2006/wordprocessingDrawing" xmlns:w10="urn:schemas-microsoft-com:office:word" xmlns:w="http://schemas.openxmlformats.org/wordprocessingml/2006/main" xmlns:w14="http://schemas.microsoft.com/office/word/2010/wordml" xmlns:w15="http://schemas.microsoft.com/office/word/2012/wordml" xmlns:w16cex="http://schemas.microsoft.com/office/word/2018/wordml/cex" xmlns:w16cid="http://schemas.microsoft.com/office/word/2016/wordml/cid" xmlns:w16="http://schemas.microsoft.com/office/word/2018/wordml" xmlns:w16du="http://schemas.microsoft.com/office/word/2023/wordml/word16du" xmlns:w16sdtdh="http://schemas.microsoft.com/office/word/2020/wordml/sdtdatahash" xmlns:w16sdtfl="http://schemas.microsoft.com/office/word/2024/wordml/sdtformatlock" xmlns:w16se="http://schemas.microsoft.com/office/word/2015/wordml/symex" xmlns:wpg="http://schemas.microsoft.com/office/word/2010/wordprocessingGroup" xmlns:wpi="http://schemas.microsoft.com/office/word/2010/wordprocessingInk" xmlns:wne="http://schemas.microsoft.com/office/word/2006/wordml" xmlns:wps="http://schemas.microsoft.com/office/word/2010/wordprocessingShape" mc:Ignorable="w14 w15 w16se w16cid w16 w16cex w16sdtdh w16sdtfl w16du wp14">
+<w:numbering xmlns:wpc="http://schemas.microsoft.com/office/word/2010/wordprocessingCanvas" xmlns:cx="http://schemas.microsoft.com/office/drawing/2014/chartex" xmlns:cx1="http://schemas.microsoft.com/office/drawing/2015/9/8/chartex" xmlns:cx2="http://schemas.microsoft.com/office/drawing/2015/10/21/chartex" xmlns:cx3="http://schemas.microsoft.com/office/drawing/2016/5/9/chartex" xmlns:cx4="http://schemas.microsoft.com/office/drawing/2016/5/10/chartex" xmlns:cx5="http://schemas.microsoft.com/office/drawing/2016/5/11/chartex" xmlns:cx6="http://schemas.microsoft.com/office/drawing/2016/5/12/chartex" xmlns:cx7="http://schemas.microsoft.com/office/drawing/2016/5/13/chartex" xmlns:cx8="http://schemas.microsoft.com/office/drawing/2016/5/14/chartex" xmlns:mc="http://schemas.openxmlformats.org/markup-compatibility/2006" xmlns:aink="http://schemas.microsoft.com/office/drawing/2016/ink" xmlns:am3d="http://schemas.microsoft.com/office/drawing/2017/model3d" xmlns:o="urn:schemas-microsoft-com:office:office" xmlns:oel="http://schemas.microsoft.com/office/2019/extlst" xmlns:r="http://schemas.openxmlformats.org/officeDocument/2006/relationships" xmlns:m="http://schemas.openxmlformats.org/officeDocument/2006/math" xmlns:v="urn:schemas-microsoft-com:vml" xmlns:wp14="http://schemas.microsoft.com/office/word/2010/wordprocessingDrawing" xmlns:wp="http://schemas.openxmlformats.org/drawingml/2006/wordprocessingDrawing" xmlns:w10="urn:schemas-microsoft-com:office:word" xmlns:w="http://schemas.openxmlformats.org/wordprocessingml/2006/main" xmlns:w14="http://schemas.microsoft.com/office/word/2010/wordml" xmlns:w15="http://schemas.microsoft.com/office/word/2012/wordml" xmlns:w16cex="http://schemas.microsoft.com/office/word/2018/wordml/cex" xmlns:w16cid="http://schemas.microsoft.com/office/word/2016/wordml/cid" xmlns:w16="http://schemas.microsoft.com/office/word/2018/wordml" xmlns:w16du="http://schemas.microsoft.com/office/word/2023/wordml/word16du" xmlns:w16sdtdh="http://schemas.microsoft.com/office/word/2020/wordml/sdtdatahash" xmlns:w16se="http://schemas.microsoft.com/office/word/2015/wordml/symex" xmlns:wpg="http://schemas.microsoft.com/office/word/2010/wordprocessingGroup" xmlns:wpi="http://schemas.microsoft.com/office/word/2010/wordprocessingInk" xmlns:wne="http://schemas.microsoft.com/office/word/2006/wordml" xmlns:wps="http://schemas.microsoft.com/office/word/2010/wordprocessingShape" mc:Ignorable="w14 w15 w16se w16cid w16 w16cex w16sdtdh w16du wp14">
   <w:abstractNum w:abstractNumId="0" w15:restartNumberingAfterBreak="0">
     <w:nsid w:val="0DBF072B"/>
     <w:multiLevelType w:val="hybridMultilevel"/>
@@ -1839,7 +1609,7 @@
 </file>
 
 <file path=word/styles.xml><?xml version="1.0" encoding="utf-8"?>
-<w:styles xmlns:mc="http://schemas.openxmlformats.org/markup-compatibility/2006" xmlns:r="http://schemas.openxmlformats.org/officeDocument/2006/relationships" xmlns:w="http://schemas.openxmlformats.org/wordprocessingml/2006/main" xmlns:w14="http://schemas.microsoft.com/office/word/2010/wordml" xmlns:w15="http://schemas.microsoft.com/office/word/2012/wordml" xmlns:w16cex="http://schemas.microsoft.com/office/word/2018/wordml/cex" xmlns:w16cid="http://schemas.microsoft.com/office/word/2016/wordml/cid" xmlns:w16="http://schemas.microsoft.com/office/word/2018/wordml" xmlns:w16du="http://schemas.microsoft.com/office/word/2023/wordml/word16du" xmlns:w16sdtdh="http://schemas.microsoft.com/office/word/2020/wordml/sdtdatahash" xmlns:w16sdtfl="http://schemas.microsoft.com/office/word/2024/wordml/sdtformatlock" xmlns:w16se="http://schemas.microsoft.com/office/word/2015/wordml/symex" mc:Ignorable="w14 w15 w16se w16cid w16 w16cex w16sdtdh w16sdtfl w16du">
+<w:styles xmlns:mc="http://schemas.openxmlformats.org/markup-compatibility/2006" xmlns:r="http://schemas.openxmlformats.org/officeDocument/2006/relationships" xmlns:w="http://schemas.openxmlformats.org/wordprocessingml/2006/main" xmlns:w14="http://schemas.microsoft.com/office/word/2010/wordml" xmlns:w15="http://schemas.microsoft.com/office/word/2012/wordml" xmlns:w16cex="http://schemas.microsoft.com/office/word/2018/wordml/cex" xmlns:w16cid="http://schemas.microsoft.com/office/word/2016/wordml/cid" xmlns:w16="http://schemas.microsoft.com/office/word/2018/wordml" xmlns:w16du="http://schemas.microsoft.com/office/word/2023/wordml/word16du" xmlns:w16sdtdh="http://schemas.microsoft.com/office/word/2020/wordml/sdtdatahash" xmlns:w16se="http://schemas.microsoft.com/office/word/2015/wordml/symex" mc:Ignorable="w14 w15 w16se w16cid w16 w16cex w16sdtdh w16du">
   <w:docDefaults>
     <w:rPrDefault>
       <w:rPr>
@@ -2439,6 +2209,7 @@
   <w:style w:type="character" w:default="1" w:styleId="DefaultParagraphFont">
     <w:name w:val="Default Paragraph Font"/>
     <w:uiPriority w:val="1"/>
+    <w:semiHidden/>
     <w:unhideWhenUsed/>
   </w:style>
   <w:style w:type="table" w:default="1" w:styleId="TableNormal">

</xml_diff>